<commit_message>
image rot, gen mode princip print, quiz expand
</commit_message>
<xml_diff>
--- a/Mohr Cirlce Documentation.docx
+++ b/Mohr Cirlce Documentation.docx
@@ -1732,6 +1732,9 @@
             <m:t>= C±R</m:t>
           </m:r>
           <m:r>
+            <m:rPr>
+              <m:sty m:val="p"/>
+            </m:rPr>
             <w:rPr>
               <w:rFonts w:ascii="Times New Roman" w:eastAsia="Roboto" w:hAnsi="Times New Roman" w:cs="Times New Roman"/>
               <w:sz w:val="24"/>
@@ -6423,7 +6426,6 @@
                   <v:textbox>
                     <w:txbxContent>
                       <w:p>
-                        <w:proofErr w:type="spellStart"/>
                         <w:r>
                           <w:rPr>
                             <w:rFonts w:ascii="Times New Roman" w:eastAsia="Times New Roman" w:hAnsi="Times New Roman" w:cs="Times New Roman"/>
@@ -6434,7 +6436,6 @@
                           </w:rPr>
                           <w:t>σ</w:t>
                         </w:r>
-                        <w:proofErr w:type="gramStart"/>
                         <w:r>
                           <w:rPr>
                             <w:rFonts w:ascii="Times New Roman" w:eastAsia="Times New Roman" w:hAnsi="Times New Roman" w:cs="Times New Roman"/>
@@ -6444,33 +6445,8 @@
                             <w:vertAlign w:val="subscript"/>
                             <w:lang w:val="en-IN"/>
                           </w:rPr>
-                          <w:t>NN</w:t>
+                          <w:t xml:space="preserve">NN , </w:t>
                         </w:r>
-                        <w:proofErr w:type="spellEnd"/>
-                        <w:r>
-                          <w:rPr>
-                            <w:rFonts w:ascii="Times New Roman" w:eastAsia="Times New Roman" w:hAnsi="Times New Roman" w:cs="Times New Roman"/>
-                            <w:color w:val="000000"/>
-                            <w:sz w:val="24"/>
-                            <w:szCs w:val="24"/>
-                            <w:vertAlign w:val="subscript"/>
-                            <w:lang w:val="en-IN"/>
-                          </w:rPr>
-                          <w:t xml:space="preserve"> ,</w:t>
-                        </w:r>
-                        <w:proofErr w:type="gramEnd"/>
-                        <w:r>
-                          <w:rPr>
-                            <w:rFonts w:ascii="Times New Roman" w:eastAsia="Times New Roman" w:hAnsi="Times New Roman" w:cs="Times New Roman"/>
-                            <w:color w:val="000000"/>
-                            <w:sz w:val="24"/>
-                            <w:szCs w:val="24"/>
-                            <w:vertAlign w:val="subscript"/>
-                            <w:lang w:val="en-IN"/>
-                          </w:rPr>
-                          <w:t xml:space="preserve"> </w:t>
-                        </w:r>
-                        <w:proofErr w:type="spellStart"/>
                         <w:r>
                           <w:rPr>
                             <w:rFonts w:ascii="Times New Roman" w:eastAsia="Times New Roman" w:hAnsi="Times New Roman" w:cs="Times New Roman"/>
@@ -6492,7 +6468,6 @@
                           </w:rPr>
                           <w:t>NS</w:t>
                         </w:r>
-                        <w:proofErr w:type="spellEnd"/>
                       </w:p>
                     </w:txbxContent>
                   </v:textbox>
@@ -6547,24 +6522,564 @@
     </w:p>
     <w:p>
       <w:pPr>
-        <w:spacing w:line="240" w:lineRule="auto"/>
-        <w:ind w:left="1440"/>
-        <w:rPr>
-          <w:rFonts w:ascii="Times New Roman" w:eastAsia="Times New Roman" w:hAnsi="Times New Roman" w:cs="Times New Roman"/>
-          <w:sz w:val="24"/>
-          <w:szCs w:val="24"/>
-          <w:lang w:val="en-IN"/>
-        </w:rPr>
-      </w:pPr>
-      <w:r>
-        <w:rPr>
-          <w:rFonts w:ascii="Times New Roman" w:eastAsia="Times New Roman" w:hAnsi="Times New Roman" w:cs="Times New Roman"/>
-          <w:sz w:val="24"/>
-          <w:szCs w:val="24"/>
+        <w:pStyle w:val="Heading3"/>
+        <w:rPr>
+          <w:lang w:val="en-IN"/>
+        </w:rPr>
+      </w:pPr>
+      <w:r>
+        <w:rPr>
           <w:vertAlign w:val="superscript"/>
           <w:lang w:val="en-IN"/>
         </w:rPr>
         <w:t xml:space="preserve"> </w:t>
+      </w:r>
+    </w:p>
+    <w:p>
+      <w:pPr>
+        <w:pStyle w:val="Heading3"/>
+        <w:rPr>
+          <w:rFonts w:ascii="Times New Roman" w:hAnsi="Times New Roman" w:cs="Times New Roman"/>
+          <w:b/>
+          <w:bCs/>
+          <w:color w:val="000000" w:themeColor="text1"/>
+          <w:lang w:val="en-IN"/>
+        </w:rPr>
+      </w:pPr>
+      <w:r>
+        <w:rPr>
+          <w:rFonts w:ascii="Times New Roman" w:hAnsi="Times New Roman" w:cs="Times New Roman"/>
+          <w:b/>
+          <w:bCs/>
+          <w:color w:val="000000" w:themeColor="text1"/>
+          <w:lang w:val="en-IN"/>
+        </w:rPr>
+        <w:t>Mohr’s Circle for strains</w:t>
+      </w:r>
+    </w:p>
+    <w:p>
+      <w:pPr>
+        <w:ind w:left="720"/>
+        <w:rPr>
+          <w:rFonts w:ascii="Times New Roman" w:hAnsi="Times New Roman" w:cs="Times New Roman"/>
+          <w:sz w:val="24"/>
+          <w:szCs w:val="24"/>
+          <w:lang w:val="en-IN"/>
+        </w:rPr>
+      </w:pPr>
+      <w:r>
+        <w:rPr>
+          <w:rFonts w:ascii="Times New Roman" w:hAnsi="Times New Roman" w:cs="Times New Roman"/>
+          <w:sz w:val="24"/>
+          <w:szCs w:val="24"/>
+          <w:lang w:val="en-IN"/>
+        </w:rPr>
+        <w:t>Mohr’s Circle for strains</w:t>
+      </w:r>
+      <w:r>
+        <w:rPr>
+          <w:rFonts w:ascii="Times New Roman" w:hAnsi="Times New Roman" w:cs="Times New Roman"/>
+          <w:sz w:val="24"/>
+          <w:szCs w:val="24"/>
+          <w:lang w:val="en-IN"/>
+        </w:rPr>
+        <w:t xml:space="preserve"> has exactly the same procedure as that of Mohr’s circle for stresses with the only difference </w:t>
+      </w:r>
+      <w:proofErr w:type="gramStart"/>
+      <w:r>
+        <w:rPr>
+          <w:rFonts w:ascii="Times New Roman" w:hAnsi="Times New Roman" w:cs="Times New Roman"/>
+          <w:sz w:val="24"/>
+          <w:szCs w:val="24"/>
+          <w:lang w:val="en-IN"/>
+        </w:rPr>
+        <w:t>being :</w:t>
+      </w:r>
+      <w:proofErr w:type="gramEnd"/>
+      <w:r>
+        <w:rPr>
+          <w:rFonts w:ascii="Times New Roman" w:hAnsi="Times New Roman" w:cs="Times New Roman"/>
+          <w:sz w:val="24"/>
+          <w:szCs w:val="24"/>
+          <w:lang w:val="en-IN"/>
+        </w:rPr>
+        <w:t xml:space="preserve"> </w:t>
+      </w:r>
+    </w:p>
+    <w:p>
+      <w:pPr>
+        <w:pStyle w:val="ListParagraph"/>
+        <w:numPr>
+          <w:ilvl w:val="0"/>
+          <w:numId w:val="16"/>
+        </w:numPr>
+        <w:rPr>
+          <w:rFonts w:ascii="Times New Roman" w:hAnsi="Times New Roman" w:cs="Times New Roman"/>
+          <w:sz w:val="24"/>
+          <w:szCs w:val="24"/>
+          <w:lang w:val="en-IN"/>
+        </w:rPr>
+      </w:pPr>
+      <w:r>
+        <w:rPr>
+          <w:rFonts w:ascii="Times New Roman" w:hAnsi="Times New Roman" w:cs="Times New Roman"/>
+          <w:sz w:val="24"/>
+          <w:szCs w:val="24"/>
+          <w:lang w:val="en-IN"/>
+        </w:rPr>
+        <w:t>2-Dimension - Instead of plotting (</w:t>
+      </w:r>
+      <w:proofErr w:type="spellStart"/>
+      <w:r>
+        <w:rPr>
+          <w:rFonts w:ascii="Times New Roman" w:hAnsi="Times New Roman" w:cs="Times New Roman"/>
+          <w:i/>
+          <w:iCs/>
+          <w:color w:val="202124"/>
+          <w:sz w:val="40"/>
+          <w:szCs w:val="40"/>
+          <w:shd w:val="clear" w:color="auto" w:fill="FFFFFF"/>
+        </w:rPr>
+        <w:t>ε</w:t>
+      </w:r>
+      <w:r>
+        <w:rPr>
+          <w:rFonts w:ascii="Times New Roman" w:hAnsi="Times New Roman" w:cs="Times New Roman"/>
+          <w:i/>
+          <w:iCs/>
+          <w:color w:val="202124"/>
+          <w:sz w:val="40"/>
+          <w:szCs w:val="40"/>
+          <w:shd w:val="clear" w:color="auto" w:fill="FFFFFF"/>
+          <w:vertAlign w:val="subscript"/>
+        </w:rPr>
+        <w:t>xx</w:t>
+      </w:r>
+      <w:proofErr w:type="spellEnd"/>
+      <w:r>
+        <w:rPr>
+          <w:rFonts w:ascii="Times New Roman" w:hAnsi="Times New Roman" w:cs="Times New Roman"/>
+          <w:i/>
+          <w:iCs/>
+          <w:color w:val="202124"/>
+          <w:sz w:val="40"/>
+          <w:szCs w:val="40"/>
+          <w:shd w:val="clear" w:color="auto" w:fill="FFFFFF"/>
+          <w:vertAlign w:val="subscript"/>
+        </w:rPr>
+        <w:t>, -</w:t>
+      </w:r>
+      <w:r>
+        <w:rPr>
+          <w:rFonts w:ascii="Times New Roman" w:hAnsi="Times New Roman" w:cs="Times New Roman"/>
+          <w:i/>
+          <w:iCs/>
+          <w:color w:val="202124"/>
+          <w:sz w:val="40"/>
+          <w:szCs w:val="40"/>
+          <w:shd w:val="clear" w:color="auto" w:fill="FFFFFF"/>
+          <w:vertAlign w:val="subscript"/>
+        </w:rPr>
+        <w:t xml:space="preserve"> </w:t>
+      </w:r>
+      <w:proofErr w:type="spellStart"/>
+      <w:r>
+        <w:rPr>
+          <w:rFonts w:ascii="Times New Roman" w:hAnsi="Times New Roman" w:cs="Times New Roman"/>
+          <w:i/>
+          <w:iCs/>
+          <w:color w:val="202124"/>
+          <w:sz w:val="40"/>
+          <w:szCs w:val="40"/>
+          <w:shd w:val="clear" w:color="auto" w:fill="FFFFFF"/>
+        </w:rPr>
+        <w:t>ε</w:t>
+      </w:r>
+      <w:r>
+        <w:rPr>
+          <w:rFonts w:ascii="Times New Roman" w:hAnsi="Times New Roman" w:cs="Times New Roman"/>
+          <w:i/>
+          <w:iCs/>
+          <w:color w:val="202124"/>
+          <w:sz w:val="40"/>
+          <w:szCs w:val="40"/>
+          <w:shd w:val="clear" w:color="auto" w:fill="FFFFFF"/>
+          <w:vertAlign w:val="subscript"/>
+        </w:rPr>
+        <w:t>xy</w:t>
+      </w:r>
+      <w:proofErr w:type="spellEnd"/>
+      <w:r>
+        <w:rPr>
+          <w:rFonts w:ascii="Times New Roman" w:hAnsi="Times New Roman" w:cs="Times New Roman"/>
+          <w:sz w:val="24"/>
+          <w:szCs w:val="24"/>
+          <w:lang w:val="en-IN"/>
+        </w:rPr>
+        <w:t>), (just like (</w:t>
+      </w:r>
+      <w:proofErr w:type="spellStart"/>
+      <w:r>
+        <w:rPr>
+          <w:rFonts w:ascii="Times New Roman" w:eastAsia="Times New Roman" w:hAnsi="Times New Roman" w:cs="Times New Roman"/>
+          <w:i/>
+          <w:sz w:val="40"/>
+          <w:szCs w:val="40"/>
+        </w:rPr>
+        <w:t>σ</w:t>
+      </w:r>
+      <w:r>
+        <w:rPr>
+          <w:rFonts w:ascii="Times New Roman" w:eastAsia="Times New Roman" w:hAnsi="Times New Roman" w:cs="Times New Roman"/>
+          <w:i/>
+          <w:sz w:val="40"/>
+          <w:szCs w:val="40"/>
+          <w:vertAlign w:val="subscript"/>
+        </w:rPr>
+        <w:t>xx</w:t>
+      </w:r>
+      <w:proofErr w:type="spellEnd"/>
+      <w:r>
+        <w:rPr>
+          <w:rFonts w:ascii="Times New Roman" w:eastAsia="Times New Roman" w:hAnsi="Times New Roman" w:cs="Times New Roman"/>
+          <w:i/>
+          <w:sz w:val="40"/>
+          <w:szCs w:val="40"/>
+        </w:rPr>
+        <w:t>, -</w:t>
+      </w:r>
+      <w:proofErr w:type="spellStart"/>
+      <w:r>
+        <w:rPr>
+          <w:rFonts w:ascii="Times New Roman" w:eastAsia="Times New Roman" w:hAnsi="Times New Roman" w:cs="Times New Roman"/>
+          <w:i/>
+          <w:sz w:val="40"/>
+          <w:szCs w:val="40"/>
+        </w:rPr>
+        <w:t>τ</w:t>
+      </w:r>
+      <w:r>
+        <w:rPr>
+          <w:rFonts w:ascii="Times New Roman" w:eastAsia="Times New Roman" w:hAnsi="Times New Roman" w:cs="Times New Roman"/>
+          <w:i/>
+          <w:sz w:val="40"/>
+          <w:szCs w:val="40"/>
+          <w:vertAlign w:val="subscript"/>
+        </w:rPr>
+        <w:t>xy</w:t>
+      </w:r>
+      <w:proofErr w:type="spellEnd"/>
+      <w:r>
+        <w:rPr>
+          <w:rFonts w:ascii="Times New Roman" w:hAnsi="Times New Roman" w:cs="Times New Roman"/>
+          <w:sz w:val="24"/>
+          <w:szCs w:val="24"/>
+          <w:lang w:val="en-IN"/>
+        </w:rPr>
+        <w:t>)</w:t>
+      </w:r>
+      <w:r>
+        <w:rPr>
+          <w:rFonts w:ascii="Times New Roman" w:hAnsi="Times New Roman" w:cs="Times New Roman"/>
+          <w:sz w:val="24"/>
+          <w:szCs w:val="24"/>
+          <w:lang w:val="en-IN"/>
+        </w:rPr>
+        <w:t xml:space="preserve">), we plot </w:t>
+      </w:r>
+      <w:r>
+        <w:rPr>
+          <w:rFonts w:ascii="Times New Roman" w:hAnsi="Times New Roman" w:cs="Times New Roman"/>
+          <w:sz w:val="24"/>
+          <w:szCs w:val="24"/>
+          <w:lang w:val="en-IN"/>
+        </w:rPr>
+        <w:t>(</w:t>
+      </w:r>
+      <w:proofErr w:type="spellStart"/>
+      <w:r>
+        <w:rPr>
+          <w:rFonts w:ascii="Times New Roman" w:hAnsi="Times New Roman" w:cs="Times New Roman"/>
+          <w:i/>
+          <w:iCs/>
+          <w:color w:val="202124"/>
+          <w:sz w:val="40"/>
+          <w:szCs w:val="40"/>
+          <w:shd w:val="clear" w:color="auto" w:fill="FFFFFF"/>
+        </w:rPr>
+        <w:t>ε</w:t>
+      </w:r>
+      <w:r>
+        <w:rPr>
+          <w:rFonts w:ascii="Times New Roman" w:hAnsi="Times New Roman" w:cs="Times New Roman"/>
+          <w:i/>
+          <w:iCs/>
+          <w:color w:val="202124"/>
+          <w:sz w:val="40"/>
+          <w:szCs w:val="40"/>
+          <w:shd w:val="clear" w:color="auto" w:fill="FFFFFF"/>
+          <w:vertAlign w:val="subscript"/>
+        </w:rPr>
+        <w:t>xx</w:t>
+      </w:r>
+      <w:proofErr w:type="spellEnd"/>
+      <w:r>
+        <w:rPr>
+          <w:rFonts w:ascii="Times New Roman" w:hAnsi="Times New Roman" w:cs="Times New Roman"/>
+          <w:i/>
+          <w:iCs/>
+          <w:color w:val="202124"/>
+          <w:sz w:val="40"/>
+          <w:szCs w:val="40"/>
+          <w:shd w:val="clear" w:color="auto" w:fill="FFFFFF"/>
+          <w:vertAlign w:val="subscript"/>
+        </w:rPr>
+        <w:t>, -</w:t>
+      </w:r>
+      <w:r>
+        <w:rPr>
+          <w:rFonts w:ascii="Times New Roman" w:hAnsi="Times New Roman" w:cs="Times New Roman"/>
+          <w:i/>
+          <w:iCs/>
+          <w:color w:val="202124"/>
+          <w:sz w:val="40"/>
+          <w:szCs w:val="40"/>
+          <w:shd w:val="clear" w:color="auto" w:fill="FFFFFF"/>
+          <w:vertAlign w:val="subscript"/>
+        </w:rPr>
+        <w:t xml:space="preserve"> </w:t>
+      </w:r>
+      <w:proofErr w:type="spellStart"/>
+      <w:r>
+        <w:rPr>
+          <w:rFonts w:ascii="Times New Roman" w:hAnsi="Times New Roman" w:cs="Times New Roman"/>
+          <w:i/>
+          <w:iCs/>
+          <w:color w:val="202124"/>
+          <w:sz w:val="40"/>
+          <w:szCs w:val="40"/>
+          <w:shd w:val="clear" w:color="auto" w:fill="FFFFFF"/>
+        </w:rPr>
+        <w:t>ε</w:t>
+      </w:r>
+      <w:r>
+        <w:rPr>
+          <w:rFonts w:ascii="Times New Roman" w:hAnsi="Times New Roman" w:cs="Times New Roman"/>
+          <w:i/>
+          <w:iCs/>
+          <w:color w:val="202124"/>
+          <w:sz w:val="40"/>
+          <w:szCs w:val="40"/>
+          <w:shd w:val="clear" w:color="auto" w:fill="FFFFFF"/>
+          <w:vertAlign w:val="subscript"/>
+        </w:rPr>
+        <w:t>xy</w:t>
+      </w:r>
+      <w:proofErr w:type="spellEnd"/>
+      <w:r>
+        <w:rPr>
+          <w:rFonts w:ascii="Times New Roman" w:hAnsi="Times New Roman" w:cs="Times New Roman"/>
+          <w:i/>
+          <w:iCs/>
+          <w:color w:val="202124"/>
+          <w:sz w:val="40"/>
+          <w:szCs w:val="40"/>
+          <w:shd w:val="clear" w:color="auto" w:fill="FFFFFF"/>
+          <w:vertAlign w:val="subscript"/>
+        </w:rPr>
+        <w:t>/2</w:t>
+      </w:r>
+      <w:r>
+        <w:rPr>
+          <w:rFonts w:ascii="Times New Roman" w:hAnsi="Times New Roman" w:cs="Times New Roman"/>
+          <w:sz w:val="24"/>
+          <w:szCs w:val="24"/>
+          <w:lang w:val="en-IN"/>
+        </w:rPr>
+        <w:t>),</w:t>
+      </w:r>
+      <w:r>
+        <w:rPr>
+          <w:rFonts w:ascii="Times New Roman" w:hAnsi="Times New Roman" w:cs="Times New Roman"/>
+          <w:sz w:val="24"/>
+          <w:szCs w:val="24"/>
+          <w:lang w:val="en-IN"/>
+        </w:rPr>
+        <w:t xml:space="preserve"> and follow the same procedure as that Stresses.</w:t>
+      </w:r>
+    </w:p>
+    <w:p>
+      <w:pPr>
+        <w:pStyle w:val="ListParagraph"/>
+        <w:numPr>
+          <w:ilvl w:val="0"/>
+          <w:numId w:val="16"/>
+        </w:numPr>
+        <w:rPr>
+          <w:rFonts w:ascii="Times New Roman" w:hAnsi="Times New Roman" w:cs="Times New Roman"/>
+          <w:sz w:val="24"/>
+          <w:szCs w:val="24"/>
+          <w:lang w:val="en-IN"/>
+        </w:rPr>
+      </w:pPr>
+      <w:r>
+        <w:rPr>
+          <w:rFonts w:ascii="Times New Roman" w:hAnsi="Times New Roman" w:cs="Times New Roman"/>
+          <w:sz w:val="24"/>
+          <w:szCs w:val="24"/>
+          <w:lang w:val="en-IN"/>
+        </w:rPr>
+        <w:t xml:space="preserve">3-Dimension – Similar to the above point, instead of putting the </w:t>
+      </w:r>
+      <w:proofErr w:type="spellStart"/>
+      <w:r>
+        <w:rPr>
+          <w:rFonts w:ascii="Times New Roman" w:hAnsi="Times New Roman" w:cs="Times New Roman"/>
+          <w:sz w:val="24"/>
+          <w:szCs w:val="24"/>
+          <w:lang w:val="en-IN"/>
+        </w:rPr>
+        <w:t>valu</w:t>
+      </w:r>
+      <w:proofErr w:type="spellEnd"/>
+      <w:r>
+        <w:rPr>
+          <w:rFonts w:ascii="Times New Roman" w:hAnsi="Times New Roman" w:cs="Times New Roman"/>
+          <w:sz w:val="24"/>
+          <w:szCs w:val="24"/>
+          <w:lang w:val="en-IN"/>
+        </w:rPr>
+        <w:t xml:space="preserve"> of </w:t>
+      </w:r>
+      <w:proofErr w:type="spellStart"/>
+      <w:r>
+        <w:rPr>
+          <w:rFonts w:ascii="Times New Roman" w:eastAsia="Times New Roman" w:hAnsi="Times New Roman" w:cs="Times New Roman"/>
+          <w:i/>
+          <w:sz w:val="40"/>
+          <w:szCs w:val="40"/>
+        </w:rPr>
+        <w:t>τ</w:t>
+      </w:r>
+      <w:r>
+        <w:rPr>
+          <w:rFonts w:ascii="Times New Roman" w:eastAsia="Times New Roman" w:hAnsi="Times New Roman" w:cs="Times New Roman"/>
+          <w:i/>
+          <w:sz w:val="40"/>
+          <w:szCs w:val="40"/>
+          <w:vertAlign w:val="subscript"/>
+        </w:rPr>
+        <w:t>xy</w:t>
+      </w:r>
+      <w:proofErr w:type="spellEnd"/>
+      <w:r>
+        <w:rPr>
+          <w:rFonts w:ascii="Times New Roman" w:eastAsia="Times New Roman" w:hAnsi="Times New Roman" w:cs="Times New Roman"/>
+          <w:i/>
+          <w:sz w:val="40"/>
+          <w:szCs w:val="40"/>
+          <w:vertAlign w:val="subscript"/>
+        </w:rPr>
+        <w:t>,</w:t>
+      </w:r>
+      <w:r>
+        <w:rPr>
+          <w:rFonts w:ascii="Times New Roman" w:eastAsia="Times New Roman" w:hAnsi="Times New Roman" w:cs="Times New Roman"/>
+          <w:i/>
+          <w:sz w:val="40"/>
+          <w:szCs w:val="40"/>
+        </w:rPr>
+        <w:t xml:space="preserve"> </w:t>
+      </w:r>
+      <w:proofErr w:type="spellStart"/>
+      <w:r>
+        <w:rPr>
+          <w:rFonts w:ascii="Times New Roman" w:eastAsia="Times New Roman" w:hAnsi="Times New Roman" w:cs="Times New Roman"/>
+          <w:i/>
+          <w:sz w:val="40"/>
+          <w:szCs w:val="40"/>
+        </w:rPr>
+        <w:t>τ</w:t>
+      </w:r>
+      <w:r>
+        <w:rPr>
+          <w:rFonts w:ascii="Times New Roman" w:eastAsia="Times New Roman" w:hAnsi="Times New Roman" w:cs="Times New Roman"/>
+          <w:i/>
+          <w:sz w:val="40"/>
+          <w:szCs w:val="40"/>
+          <w:vertAlign w:val="subscript"/>
+        </w:rPr>
+        <w:t>y</w:t>
+      </w:r>
+      <w:r>
+        <w:rPr>
+          <w:rFonts w:ascii="Times New Roman" w:eastAsia="Times New Roman" w:hAnsi="Times New Roman" w:cs="Times New Roman"/>
+          <w:i/>
+          <w:sz w:val="40"/>
+          <w:szCs w:val="40"/>
+          <w:vertAlign w:val="subscript"/>
+        </w:rPr>
+        <w:t>z</w:t>
+      </w:r>
+      <w:proofErr w:type="spellEnd"/>
+      <w:r>
+        <w:rPr>
+          <w:rFonts w:ascii="Times New Roman" w:eastAsia="Times New Roman" w:hAnsi="Times New Roman" w:cs="Times New Roman"/>
+          <w:i/>
+          <w:sz w:val="40"/>
+          <w:szCs w:val="40"/>
+          <w:vertAlign w:val="subscript"/>
+        </w:rPr>
+        <w:t>,</w:t>
+      </w:r>
+      <w:r>
+        <w:rPr>
+          <w:rFonts w:ascii="Times New Roman" w:eastAsia="Times New Roman" w:hAnsi="Times New Roman" w:cs="Times New Roman"/>
+          <w:i/>
+          <w:sz w:val="40"/>
+          <w:szCs w:val="40"/>
+        </w:rPr>
+        <w:t xml:space="preserve"> </w:t>
+      </w:r>
+      <w:proofErr w:type="spellStart"/>
+      <w:r>
+        <w:rPr>
+          <w:rFonts w:ascii="Times New Roman" w:eastAsia="Times New Roman" w:hAnsi="Times New Roman" w:cs="Times New Roman"/>
+          <w:i/>
+          <w:sz w:val="40"/>
+          <w:szCs w:val="40"/>
+        </w:rPr>
+        <w:t>τ</w:t>
+      </w:r>
+      <w:r>
+        <w:rPr>
+          <w:rFonts w:ascii="Times New Roman" w:eastAsia="Times New Roman" w:hAnsi="Times New Roman" w:cs="Times New Roman"/>
+          <w:i/>
+          <w:sz w:val="40"/>
+          <w:szCs w:val="40"/>
+          <w:vertAlign w:val="subscript"/>
+        </w:rPr>
+        <w:t>zx</w:t>
+      </w:r>
+      <w:proofErr w:type="spellEnd"/>
+      <w:r>
+        <w:rPr>
+          <w:rFonts w:ascii="Times New Roman" w:eastAsia="Times New Roman" w:hAnsi="Times New Roman" w:cs="Times New Roman"/>
+          <w:i/>
+          <w:sz w:val="40"/>
+          <w:szCs w:val="40"/>
+          <w:vertAlign w:val="subscript"/>
+        </w:rPr>
+        <w:t xml:space="preserve">, </w:t>
+      </w:r>
+      <w:r>
+        <w:rPr>
+          <w:rFonts w:ascii="Times New Roman" w:hAnsi="Times New Roman" w:cs="Times New Roman"/>
+          <w:sz w:val="24"/>
+          <w:szCs w:val="24"/>
+          <w:lang w:val="en-IN"/>
+        </w:rPr>
+        <w:t xml:space="preserve">directly in the stress tensor, one has to divide the shear strains respectively by 2 and then put these values in the stress tensor. All the other steps are just the same as that of 3-Dimensional Mohr Circle </w:t>
       </w:r>
     </w:p>
     <w:sectPr>
@@ -8059,6 +8574,119 @@
     </w:lvl>
   </w:abstractNum>
   <w:abstractNum w:abstractNumId="13" w15:restartNumberingAfterBreak="0">
+    <w:nsid w:val="66D82C57"/>
+    <w:multiLevelType w:val="multilevel"/>
+    <w:tmpl w:val="536004E8"/>
+    <w:lvl w:ilvl="0">
+      <w:start w:val="1"/>
+      <w:numFmt w:val="decimal"/>
+      <w:lvlText w:val="%1."/>
+      <w:lvlJc w:val="left"/>
+      <w:pPr>
+        <w:ind w:left="1440" w:hanging="360"/>
+      </w:pPr>
+      <w:rPr>
+        <w:u w:val="none"/>
+      </w:rPr>
+    </w:lvl>
+    <w:lvl w:ilvl="1">
+      <w:start w:val="1"/>
+      <w:numFmt w:val="lowerLetter"/>
+      <w:lvlText w:val="%2."/>
+      <w:lvlJc w:val="left"/>
+      <w:pPr>
+        <w:ind w:left="2160" w:hanging="360"/>
+      </w:pPr>
+      <w:rPr>
+        <w:u w:val="none"/>
+      </w:rPr>
+    </w:lvl>
+    <w:lvl w:ilvl="2">
+      <w:start w:val="1"/>
+      <w:numFmt w:val="lowerRoman"/>
+      <w:lvlText w:val="%3."/>
+      <w:lvlJc w:val="right"/>
+      <w:pPr>
+        <w:ind w:left="2880" w:hanging="360"/>
+      </w:pPr>
+      <w:rPr>
+        <w:u w:val="none"/>
+      </w:rPr>
+    </w:lvl>
+    <w:lvl w:ilvl="3">
+      <w:start w:val="1"/>
+      <w:numFmt w:val="decimal"/>
+      <w:lvlText w:val="%4."/>
+      <w:lvlJc w:val="left"/>
+      <w:pPr>
+        <w:ind w:left="3600" w:hanging="360"/>
+      </w:pPr>
+      <w:rPr>
+        <w:u w:val="none"/>
+      </w:rPr>
+    </w:lvl>
+    <w:lvl w:ilvl="4">
+      <w:start w:val="1"/>
+      <w:numFmt w:val="lowerLetter"/>
+      <w:lvlText w:val="%5."/>
+      <w:lvlJc w:val="left"/>
+      <w:pPr>
+        <w:ind w:left="4320" w:hanging="360"/>
+      </w:pPr>
+      <w:rPr>
+        <w:u w:val="none"/>
+      </w:rPr>
+    </w:lvl>
+    <w:lvl w:ilvl="5">
+      <w:start w:val="1"/>
+      <w:numFmt w:val="lowerRoman"/>
+      <w:lvlText w:val="%6."/>
+      <w:lvlJc w:val="right"/>
+      <w:pPr>
+        <w:ind w:left="5040" w:hanging="360"/>
+      </w:pPr>
+      <w:rPr>
+        <w:u w:val="none"/>
+      </w:rPr>
+    </w:lvl>
+    <w:lvl w:ilvl="6">
+      <w:start w:val="1"/>
+      <w:numFmt w:val="decimal"/>
+      <w:lvlText w:val="%7."/>
+      <w:lvlJc w:val="left"/>
+      <w:pPr>
+        <w:ind w:left="5760" w:hanging="360"/>
+      </w:pPr>
+      <w:rPr>
+        <w:u w:val="none"/>
+      </w:rPr>
+    </w:lvl>
+    <w:lvl w:ilvl="7">
+      <w:start w:val="1"/>
+      <w:numFmt w:val="lowerLetter"/>
+      <w:lvlText w:val="%8."/>
+      <w:lvlJc w:val="left"/>
+      <w:pPr>
+        <w:ind w:left="6480" w:hanging="360"/>
+      </w:pPr>
+      <w:rPr>
+        <w:u w:val="none"/>
+      </w:rPr>
+    </w:lvl>
+    <w:lvl w:ilvl="8">
+      <w:start w:val="1"/>
+      <w:numFmt w:val="lowerRoman"/>
+      <w:lvlText w:val="%9."/>
+      <w:lvlJc w:val="right"/>
+      <w:pPr>
+        <w:ind w:left="7200" w:hanging="360"/>
+      </w:pPr>
+      <w:rPr>
+        <w:u w:val="none"/>
+      </w:rPr>
+    </w:lvl>
+  </w:abstractNum>
+  <w:abstractNum w:abstractNumId="14" w15:restartNumberingAfterBreak="0">
     <w:nsid w:val="777347B3"/>
     <w:multiLevelType w:val="hybridMultilevel"/>
     <w:tmpl w:val="BD7E4498"/>
@@ -8169,7 +8797,7 @@
     <w:abstractNumId w:val="7"/>
   </w:num>
   <w:num w:numId="9">
-    <w:abstractNumId w:val="13"/>
+    <w:abstractNumId w:val="14"/>
   </w:num>
   <w:num w:numId="10">
     <w:abstractNumId w:val="11"/>
@@ -8215,6 +8843,9 @@
     <w:lvlOverride w:ilvl="8">
       <w:startOverride w:val="1"/>
     </w:lvlOverride>
+  </w:num>
+  <w:num w:numId="16">
+    <w:abstractNumId w:val="13"/>
   </w:num>
 </w:numbering>
 </file>

</xml_diff>